<commit_message>
Worked on ReactJS Assignment3
</commit_message>
<xml_diff>
--- a/MongoDB/Assignment_01/MongoDB_assignment1_RAUNAK.docx
+++ b/MongoDB/Assignment_01/MongoDB_assignment1_RAUNAK.docx
@@ -312,7 +312,19 @@
         <w:rPr>
           <w:rFonts w:cs="Cascadia Code" w:ascii="Cascadia Code" w:hAnsi="Cascadia Code"/>
         </w:rPr>
-        <w:t>db.companies.find({ total_money_raised: { $regex: /\$+[3-9][1-9]+M/ } })</w:t>
+        <w:t>db.companies.find({ total_money_raised: { $regex: /\$+[3-9]</w:t>
+      </w:r>
+      <w:r>
+        <w:rPr>
+          <w:rFonts w:cs="Cascadia Code" w:ascii="Cascadia Code" w:hAnsi="Cascadia Code"/>
+        </w:rPr>
+        <w:t>+</w:t>
+      </w:r>
+      <w:r>
+        <w:rPr>
+          <w:rFonts w:cs="Cascadia Code" w:ascii="Cascadia Code" w:hAnsi="Cascadia Code"/>
+        </w:rPr>
+        <w:t>[1-9]+M/ } })</w:t>
       </w:r>
     </w:p>
     <w:p>
@@ -1297,6 +1309,7 @@
     <w:qFormat/>
     <w:pPr>
       <w:widowControl/>
+      <w:suppressAutoHyphens w:val="true"/>
       <w:bidi w:val="0"/>
       <w:spacing w:lineRule="auto" w:line="259" w:before="0" w:after="160"/>
       <w:jc w:val="left"/>

</xml_diff>